<commit_message>
updated the repo content file
</commit_message>
<xml_diff>
--- a/doc/contenu_repo.docx
+++ b/doc/contenu_repo.docx
@@ -47,14 +47,10 @@
     <w:p>
       <w:pPr>
         <w:pStyle w:val="NoSpacing"/>
-        <w:rPr>
-          <w:lang w:val="fr-CH"/>
-        </w:rPr>
-      </w:pPr>
-      <w:r>
-        <w:rPr>
-          <w:lang w:val="fr-CH"/>
-        </w:rPr>
+        <w:rPr/>
+      </w:pPr>
+      <w:r>
+        <w:rPr/>
         <w:fldChar w:fldCharType="begin"/>
       </w:r>
       <w:r>
@@ -64,7 +60,7 @@
         <w:fldChar w:fldCharType="separate"/>
       </w:r>
       <w:r>
-        <w:t>December 20, 2017</w:t>
+        <w:t>janvier 10, 2018</w:t>
       </w:r>
       <w:r>
         <w:fldChar w:fldCharType="end"/>
@@ -82,21 +78,7 @@
           <w:b/>
           <w:lang w:val="fr-CH"/>
         </w:rPr>
-        <w:t>Repository git :</w:t>
-      </w:r>
-      <w:r>
-        <w:rPr>
-          <w:b/>
-          <w:lang w:val="fr-CH"/>
-        </w:rPr>
-        <w:t xml:space="preserve"> </w:t>
-      </w:r>
-      <w:r>
-        <w:rPr>
-          <w:b/>
-          <w:lang w:val="fr-CH"/>
-        </w:rPr>
-        <w:t>description des sources</w:t>
+        <w:t>Repository git : description des sources</w:t>
       </w:r>
     </w:p>
     <w:p>
@@ -136,13 +118,7 @@
         <w:rPr>
           <w:lang w:val="fr-CH"/>
         </w:rPr>
-        <w:t xml:space="preserve">Ce rapport a pour but </w:t>
-      </w:r>
-      <w:r>
-        <w:rPr>
-          <w:lang w:val="fr-CH"/>
-        </w:rPr>
-        <w:t xml:space="preserve">détailler les différents fichiers présents dans les sources du projet VisuDNA-II disponibles sur </w:t>
+        <w:t xml:space="preserve">Ce rapport a pour but détailler les différents fichiers présents dans les sources du projet VisuDNA-II disponibles sur </w:t>
       </w:r>
       <w:hyperlink r:id="rId2">
         <w:r>
@@ -153,14 +129,12 @@
           <w:t>https://gitlab.forge.hefr.ch/sebastie.bouquet/VisuDNA-II</w:t>
         </w:r>
       </w:hyperlink>
-      <w:hyperlink r:id="rId3">
-        <w:r>
-          <w:rPr>
-            <w:lang w:val="fr-CH"/>
-          </w:rPr>
-          <w:t>.</w:t>
-        </w:r>
-      </w:hyperlink>
+      <w:r>
+        <w:rPr>
+          <w:lang w:val="fr-CH"/>
+        </w:rPr>
+        <w:t>.</w:t>
+      </w:r>
     </w:p>
     <w:p>
       <w:pPr>
@@ -195,6 +169,7 @@
         <w:pStyle w:val="Normal"/>
         <w:bidi w:val="0"/>
         <w:spacing w:lineRule="auto" w:line="240"/>
+        <w:jc w:val="left"/>
         <w:rPr>
           <w:lang w:val="fr-CH"/>
         </w:rPr>
@@ -216,9 +191,7 @@
         <w:ind w:left="737" w:right="0" w:firstLine="737"/>
         <w:contextualSpacing/>
         <w:jc w:val="left"/>
-        <w:rPr>
-          <w:lang w:val="fr-CH"/>
-        </w:rPr>
+        <w:rPr/>
       </w:pPr>
       <w:r>
         <w:rPr>
@@ -237,15 +210,19 @@
         <w:ind w:left="737" w:right="0" w:firstLine="737"/>
         <w:contextualSpacing/>
         <w:jc w:val="left"/>
-        <w:rPr>
-          <w:lang w:val="fr-CH"/>
-        </w:rPr>
-      </w:pPr>
-      <w:r>
-        <w:rPr>
-          <w:lang w:val="fr-CH"/>
-        </w:rPr>
-        <w:t>/doc</w:t>
+        <w:rPr/>
+      </w:pPr>
+      <w:r>
+        <w:rPr>
+          <w:lang w:val="fr-CH"/>
+        </w:rPr>
+        <w:t>/</w:t>
+      </w:r>
+      <w:r>
+        <w:rPr>
+          <w:lang w:val="fr-CH"/>
+        </w:rPr>
+        <w:t>demo-img</w:t>
       </w:r>
     </w:p>
     <w:p>
@@ -266,7 +243,7 @@
         <w:rPr>
           <w:lang w:val="fr-CH"/>
         </w:rPr>
-        <w:t>/sources</w:t>
+        <w:t>/doc</w:t>
       </w:r>
     </w:p>
     <w:p>
@@ -287,6 +264,27 @@
         <w:rPr>
           <w:lang w:val="fr-CH"/>
         </w:rPr>
+        <w:t>/sources</w:t>
+      </w:r>
+    </w:p>
+    <w:p>
+      <w:pPr>
+        <w:pStyle w:val="Normal"/>
+        <w:widowControl/>
+        <w:suppressAutoHyphens w:val="true"/>
+        <w:bidi w:val="0"/>
+        <w:spacing w:lineRule="auto" w:line="240" w:before="0" w:after="0"/>
+        <w:ind w:left="737" w:right="0" w:firstLine="737"/>
+        <w:contextualSpacing/>
+        <w:jc w:val="left"/>
+        <w:rPr>
+          <w:lang w:val="fr-CH"/>
+        </w:rPr>
+      </w:pPr>
+      <w:r>
+        <w:rPr>
+          <w:lang w:val="fr-CH"/>
+        </w:rPr>
         <w:t>/visuDNA</w:t>
       </w:r>
     </w:p>
@@ -448,17 +446,22 @@
     </w:p>
     <w:p>
       <w:pPr>
+        <w:pStyle w:val="Heading1"/>
+        <w:rPr/>
+      </w:pPr>
+      <w:r>
+        <w:rPr/>
+        <w:t>Sous-répertoire demo-img</w:t>
+      </w:r>
+    </w:p>
+    <w:p>
+      <w:pPr>
         <w:pStyle w:val="Normal"/>
-        <w:rPr>
-          <w:i w:val="false"/>
-          <w:i w:val="false"/>
-          <w:iCs w:val="false"/>
-        </w:rPr>
-      </w:pPr>
-      <w:r>
-        <w:rPr>
-          <w:lang w:val="fr-CH"/>
-        </w:rPr>
+        <w:rPr/>
+      </w:pPr>
+      <w:r>
+        <w:rPr/>
+        <w:t>Ce répertoire contient un exemple d’une démonstration du fonctionnement des plugins existant sous formes de captures d’écran.</w:t>
       </w:r>
     </w:p>
     <w:p>
@@ -901,7 +904,11 @@
         </w:rPr>
       </w:pPr>
       <w:r>
-        <w:rPr/>
+        <w:rPr>
+          <w:i w:val="false"/>
+          <w:iCs w:val="false"/>
+          <w:lang w:val="fr-CH"/>
+        </w:rPr>
       </w:r>
     </w:p>
     <w:p>
@@ -1015,29 +1022,31 @@
         </w:rPr>
       </w:pPr>
       <w:r>
+        <w:rPr>
+          <w:i w:val="false"/>
+          <w:iCs w:val="false"/>
+          <w:lang w:val="fr-CH"/>
+        </w:rPr>
+      </w:r>
+    </w:p>
+    <w:p>
+      <w:pPr>
+        <w:pStyle w:val="Heading2"/>
+        <w:rPr>
+          <w:lang w:val="fr-CH"/>
+        </w:rPr>
+      </w:pPr>
+      <w:r>
+        <w:rPr>
+          <w:lang w:val="fr-CH"/>
+        </w:rPr>
+        <w:t>Sous répertoire VisuDNA</w:t>
+      </w:r>
+    </w:p>
+    <w:p>
+      <w:pPr>
+        <w:pStyle w:val="Normal"/>
         <w:rPr/>
-      </w:r>
-    </w:p>
-    <w:p>
-      <w:pPr>
-        <w:pStyle w:val="Heading2"/>
-        <w:rPr>
-          <w:lang w:val="fr-CH"/>
-        </w:rPr>
-      </w:pPr>
-      <w:r>
-        <w:rPr>
-          <w:lang w:val="fr-CH"/>
-        </w:rPr>
-        <w:t>Sous répertoire VisuDNA</w:t>
-      </w:r>
-    </w:p>
-    <w:p>
-      <w:pPr>
-        <w:pStyle w:val="Normal"/>
-        <w:rPr>
-          <w:lang w:val="fr-CH"/>
-        </w:rPr>
       </w:pPr>
       <w:r>
         <w:rPr>
@@ -1095,7 +1104,7 @@
       </w:r>
     </w:p>
     <w:sectPr>
-      <w:headerReference w:type="default" r:id="rId4"/>
+      <w:headerReference w:type="default" r:id="rId3"/>
       <w:type w:val="nextPage"/>
       <w:pgSz w:w="12240" w:h="15840"/>
       <w:pgMar w:left="1440" w:right="1440" w:header="720" w:top="1440" w:footer="0" w:bottom="1440" w:gutter="0"/>
@@ -1113,9 +1122,7 @@
   <w:p>
     <w:pPr>
       <w:pStyle w:val="Header"/>
-      <w:rPr>
-        <w:lang w:val="fr-CH"/>
-      </w:rPr>
+      <w:rPr/>
     </w:pPr>
     <w:r>
       <w:rPr>
@@ -1136,7 +1143,7 @@
       <w:fldChar w:fldCharType="separate"/>
     </w:r>
     <w:r>
-      <w:t>2</w:t>
+      <w:t>3</w:t>
     </w:r>
     <w:r>
       <w:fldChar w:fldCharType="end"/>
@@ -1548,7 +1555,7 @@
       <w:color w:val="00000A"/>
       <w:sz w:val="24"/>
       <w:szCs w:val="24"/>
-      <w:lang w:eastAsia="ja-JP" w:bidi="ar-SA" w:val="fr-CH"/>
+      <w:lang w:val="fr-CH" w:eastAsia="ja-JP" w:bidi="ar-SA"/>
     </w:rPr>
   </w:style>
   <w:style w:type="paragraph" w:styleId="Heading1">
@@ -2979,7 +2986,7 @@
       <w:color w:val="00000A"/>
       <w:sz w:val="20"/>
       <w:szCs w:val="20"/>
-      <w:lang w:eastAsia="ja-JP" w:bidi="ar-SA" w:val="fr-CH"/>
+      <w:lang w:val="fr-CH" w:eastAsia="ja-JP" w:bidi="ar-SA"/>
     </w:rPr>
   </w:style>
   <w:style w:type="paragraph" w:styleId="MessageHeader">
@@ -3020,7 +3027,7 @@
       <w:color w:val="00000A"/>
       <w:sz w:val="24"/>
       <w:szCs w:val="24"/>
-      <w:lang w:eastAsia="ja-JP" w:bidi="ar-SA" w:val="fr-CH"/>
+      <w:lang w:val="fr-CH" w:eastAsia="ja-JP" w:bidi="ar-SA"/>
     </w:rPr>
   </w:style>
   <w:style w:type="paragraph" w:styleId="NormalWeb">

</xml_diff>

<commit_message>
modified contenu_repo, added table of content
</commit_message>
<xml_diff>
--- a/doc/contenu_repo.docx
+++ b/doc/contenu_repo.docx
@@ -69,9 +69,7 @@
     <w:p>
       <w:pPr>
         <w:pStyle w:val="Title"/>
-        <w:rPr>
-          <w:lang w:val="fr-CH"/>
-        </w:rPr>
+        <w:rPr/>
       </w:pPr>
       <w:r>
         <w:rPr>
@@ -83,54 +81,88 @@
     </w:p>
     <w:p>
       <w:pPr>
+        <w:pStyle w:val="TextBody"/>
+        <w:rPr>
+          <w:sz w:val="28"/>
+          <w:szCs w:val="28"/>
+        </w:rPr>
+      </w:pPr>
+      <w:r>
+        <w:rPr>
+          <w:sz w:val="28"/>
+          <w:szCs w:val="28"/>
+        </w:rPr>
+      </w:r>
+    </w:p>
+    <w:p>
+      <w:pPr>
+        <w:pStyle w:val="TextBody"/>
+        <w:rPr>
+          <w:sz w:val="28"/>
+          <w:szCs w:val="28"/>
+        </w:rPr>
+      </w:pPr>
+      <w:bookmarkStart w:id="0" w:name="__RefHeading___Toc342_582236414"/>
+      <w:bookmarkEnd w:id="0"/>
+      <w:r>
+        <w:rPr>
+          <w:sz w:val="28"/>
+          <w:szCs w:val="28"/>
+        </w:rPr>
+        <w:t>A</w:t>
+      </w:r>
+      <w:r>
+        <w:rPr>
+          <w:sz w:val="28"/>
+          <w:szCs w:val="28"/>
+        </w:rPr>
+        <w:t>bstract</w:t>
+      </w:r>
+    </w:p>
+    <w:p>
+      <w:pPr>
         <w:pStyle w:val="Normal"/>
-        <w:rPr>
-          <w:lang w:val="fr-CH"/>
-        </w:rPr>
-      </w:pPr>
-      <w:r>
-        <w:rPr>
-          <w:lang w:val="fr-CH"/>
-        </w:rPr>
-      </w:r>
-    </w:p>
-    <w:p>
-      <w:pPr>
-        <w:pStyle w:val="ContentsHeading"/>
-        <w:rPr/>
-      </w:pPr>
-      <w:r>
-        <w:rPr/>
-        <w:t>Contenu</w:t>
-      </w:r>
-    </w:p>
-    <w:p>
-      <w:pPr>
-        <w:pStyle w:val="Contents1"/>
-        <w:tabs>
-          <w:tab w:val="right" w:pos="9360" w:leader="dot"/>
-        </w:tabs>
-        <w:rPr/>
-      </w:pPr>
-      <w:r>
-        <w:fldChar w:fldCharType="begin"/>
-      </w:r>
-      <w:r>
-        <w:instrText> TOC \f \o "1-9" \h</w:instrText>
-      </w:r>
-      <w:r>
-        <w:fldChar w:fldCharType="separate"/>
-      </w:r>
-      <w:hyperlink w:anchor="__RefHeading___Toc353_1313306196">
+        <w:suppressAutoHyphens w:val="false"/>
+        <w:rPr/>
+      </w:pPr>
+      <w:r>
+        <w:rPr>
+          <w:lang w:val="fr-CH"/>
+        </w:rPr>
+        <w:t xml:space="preserve">Ce rapport a pour but de détailler les différents fichiers présents dans les sources du projet VisuDNA-II disponibles sur </w:t>
+      </w:r>
+      <w:hyperlink r:id="rId2">
         <w:r>
           <w:rPr>
-            <w:rStyle w:val="IndexLink"/>
+            <w:rStyle w:val="InternetLink"/>
+            <w:lang w:val="fr-CH"/>
           </w:rPr>
-          <w:t>1. Abstract</w:t>
-          <w:tab/>
-          <w:t>2</w:t>
+          <w:t>https://gitlab.forge.hefr.ch/sebastie.bouquet/VisuDNA-II</w:t>
         </w:r>
       </w:hyperlink>
+      <w:r>
+        <w:rPr>
+          <w:lang w:val="fr-CH"/>
+        </w:rPr>
+        <w:t>.</w:t>
+      </w:r>
+    </w:p>
+    <w:p>
+      <w:pPr>
+        <w:pStyle w:val="TOAHeading1"/>
+        <w:keepNext w:val="true"/>
+        <w:widowControl/>
+        <w:suppressAutoHyphens w:val="true"/>
+        <w:bidi w:val="0"/>
+        <w:spacing w:lineRule="auto" w:line="480" w:before="240" w:after="120"/>
+        <w:ind w:left="0" w:right="0" w:hanging="0"/>
+        <w:jc w:val="left"/>
+        <w:rPr/>
+      </w:pPr>
+      <w:r>
+        <w:rPr/>
+        <w:t>Contenu</w:t>
+      </w:r>
     </w:p>
     <w:p>
       <w:pPr>
@@ -140,12 +172,21 @@
         </w:tabs>
         <w:rPr/>
       </w:pPr>
+      <w:r>
+        <w:fldChar w:fldCharType="begin"/>
+      </w:r>
+      <w:r>
+        <w:instrText> TOC \f \o "1-9" \h</w:instrText>
+      </w:r>
+      <w:r>
+        <w:fldChar w:fldCharType="separate"/>
+      </w:r>
       <w:hyperlink w:anchor="__RefHeading___Toc355_1313306196">
         <w:r>
           <w:rPr>
             <w:rStyle w:val="IndexLink"/>
           </w:rPr>
-          <w:t>2. Racine du repository</w:t>
+          <w:t>1. Racine du repository</w:t>
           <w:tab/>
           <w:t>2</w:t>
         </w:r>
@@ -202,9 +243,9 @@
           <w:rPr>
             <w:rStyle w:val="IndexLink"/>
           </w:rPr>
-          <w:t>3. Répertoire demo-img</w:t>
+          <w:t>2. Répertoire demo-img</w:t>
           <w:tab/>
-          <w:t>3</w:t>
+          <w:t>2</w:t>
         </w:r>
       </w:hyperlink>
     </w:p>
@@ -221,7 +262,7 @@
           <w:rPr>
             <w:rStyle w:val="IndexLink"/>
           </w:rPr>
-          <w:t xml:space="preserve">4. Répertoire </w:t>
+          <w:t xml:space="preserve">3. Répertoire </w:t>
         </w:r>
         <w:r>
           <w:rPr>
@@ -291,7 +332,7 @@
           <w:rPr>
             <w:rStyle w:val="IndexLink"/>
           </w:rPr>
-          <w:t xml:space="preserve">5. </w:t>
+          <w:t xml:space="preserve">4. </w:t>
         </w:r>
         <w:r>
           <w:rPr>
@@ -299,15 +340,7 @@
             <w:i w:val="false"/>
             <w:iCs w:val="false"/>
           </w:rPr>
-          <w:t>R</w:t>
-        </w:r>
-        <w:r>
-          <w:rPr>
-            <w:rStyle w:val="IndexLink"/>
-            <w:i w:val="false"/>
-            <w:iCs w:val="false"/>
-          </w:rPr>
-          <w:t>épertoire</w:t>
+          <w:t>Répertoire</w:t>
         </w:r>
         <w:r>
           <w:rPr>
@@ -358,7 +391,7 @@
           <w:rPr>
             <w:rStyle w:val="IndexLink"/>
           </w:rPr>
-          <w:t xml:space="preserve">6. </w:t>
+          <w:t xml:space="preserve">5. </w:t>
         </w:r>
         <w:r>
           <w:rPr>
@@ -366,15 +399,7 @@
             <w:i w:val="false"/>
             <w:iCs w:val="false"/>
           </w:rPr>
-          <w:t>R</w:t>
-        </w:r>
-        <w:r>
-          <w:rPr>
-            <w:rStyle w:val="IndexLink"/>
-            <w:i w:val="false"/>
-            <w:iCs w:val="false"/>
-          </w:rPr>
-          <w:t>épertoire</w:t>
+          <w:t>Répertoire</w:t>
         </w:r>
         <w:r>
           <w:rPr>
@@ -457,116 +482,7 @@
         <w:widowControl/>
         <w:numPr>
           <w:ilvl w:val="0"/>
-          <w:numId w:val="0"/>
-        </w:numPr>
-        <w:tabs>
-          <w:tab w:val="left" w:pos="340" w:leader="none"/>
-        </w:tabs>
-        <w:suppressAutoHyphens w:val="true"/>
-        <w:bidi w:val="0"/>
-        <w:spacing w:lineRule="auto" w:line="480"/>
-        <w:ind w:left="0" w:right="0" w:hanging="0"/>
-        <w:jc w:val="left"/>
-        <w:outlineLvl w:val="0"/>
-        <w:rPr>
-          <w:lang w:val="fr-CH"/>
-        </w:rPr>
-      </w:pPr>
-      <w:r>
-        <w:rPr/>
-      </w:r>
-      <w:r>
-        <w:br w:type="page"/>
-      </w:r>
-    </w:p>
-    <w:p>
-      <w:pPr>
-        <w:pStyle w:val="Heading1"/>
-        <w:widowControl/>
-        <w:numPr>
-          <w:ilvl w:val="0"/>
-          <w:numId w:val="5"/>
-        </w:numPr>
-        <w:tabs>
-          <w:tab w:val="left" w:pos="340" w:leader="none"/>
-        </w:tabs>
-        <w:suppressAutoHyphens w:val="true"/>
-        <w:bidi w:val="0"/>
-        <w:spacing w:lineRule="auto" w:line="480"/>
-        <w:ind w:left="0" w:right="0" w:hanging="0"/>
-        <w:jc w:val="left"/>
-        <w:outlineLvl w:val="0"/>
-        <w:rPr/>
-      </w:pPr>
-      <w:bookmarkStart w:id="0" w:name="__RefHeading___Toc353_1313306196"/>
-      <w:bookmarkEnd w:id="0"/>
-      <w:r>
-        <w:rPr>
-          <w:lang w:val="fr-CH"/>
-        </w:rPr>
-        <w:t>Abstract</w:t>
-      </w:r>
-    </w:p>
-    <w:p>
-      <w:pPr>
-        <w:pStyle w:val="Normal"/>
-        <w:suppressAutoHyphens w:val="false"/>
-        <w:rPr/>
-      </w:pPr>
-      <w:r>
-        <w:rPr>
-          <w:lang w:val="fr-CH"/>
-        </w:rPr>
-        <w:t xml:space="preserve">Ce rapport a pour but </w:t>
-      </w:r>
-      <w:r>
-        <w:rPr>
-          <w:lang w:val="fr-CH"/>
-        </w:rPr>
-        <w:t xml:space="preserve">de </w:t>
-      </w:r>
-      <w:r>
-        <w:rPr>
-          <w:lang w:val="fr-CH"/>
-        </w:rPr>
-        <w:t xml:space="preserve">détailler les différents fichiers présents dans les sources du projet VisuDNA-II disponibles sur </w:t>
-      </w:r>
-      <w:hyperlink r:id="rId2">
-        <w:r>
-          <w:rPr>
-            <w:rStyle w:val="InternetLink"/>
-            <w:lang w:val="fr-CH"/>
-          </w:rPr>
-          <w:t>https://gitlab.forge.hefr.ch/sebastie.bouquet/VisuDNA-II</w:t>
-        </w:r>
-      </w:hyperlink>
-      <w:r>
-        <w:rPr>
-          <w:lang w:val="fr-CH"/>
-        </w:rPr>
-        <w:t>.</w:t>
-      </w:r>
-    </w:p>
-    <w:p>
-      <w:pPr>
-        <w:pStyle w:val="Heading1"/>
-        <w:rPr>
-          <w:lang w:val="fr-CH"/>
-        </w:rPr>
-      </w:pPr>
-      <w:r>
-        <w:rPr/>
-      </w:r>
-    </w:p>
-    <w:p>
-      <w:pPr>
-        <w:pStyle w:val="Heading1"/>
-        <w:keepNext w:val="true"/>
-        <w:keepLines/>
-        <w:widowControl/>
-        <w:numPr>
-          <w:ilvl w:val="0"/>
-          <w:numId w:val="5"/>
+          <w:numId w:val="10"/>
         </w:numPr>
         <w:tabs>
           <w:tab w:val="left" w:pos="340" w:leader="none"/>
@@ -707,7 +623,9 @@
         </w:rPr>
       </w:pPr>
       <w:r>
-        <w:rPr/>
+        <w:rPr>
+          <w:lang w:val="fr-CH"/>
+        </w:rPr>
       </w:r>
     </w:p>
     <w:p>
@@ -831,15 +749,7 @@
           <w:iCs w:val="false"/>
           <w:lang w:val="fr-CH"/>
         </w:rPr>
-        <w:t> : f</w:t>
-      </w:r>
-      <w:r>
-        <w:rPr>
-          <w:i w:val="false"/>
-          <w:iCs w:val="false"/>
-          <w:lang w:val="fr-CH"/>
-        </w:rPr>
-        <w:t xml:space="preserve">ichier TSV contenant l’interactome de </w:t>
+        <w:t xml:space="preserve"> : fichier TSV contenant l’interactome de </w:t>
       </w:r>
       <w:r>
         <w:rPr>
@@ -877,15 +787,7 @@
           <w:iCs w:val="false"/>
           <w:lang w:val="fr-CH"/>
         </w:rPr>
-        <w:t> : f</w:t>
-      </w:r>
-      <w:r>
-        <w:rPr>
-          <w:i w:val="false"/>
-          <w:iCs w:val="false"/>
-          <w:lang w:val="fr-CH"/>
-        </w:rPr>
-        <w:t>ichier GraphML contenant l’interactome humain.</w:t>
+        <w:t> : fichier GraphML contenant l’interactome humain.</w:t>
       </w:r>
     </w:p>
     <w:p>
@@ -915,15 +817,7 @@
           <w:iCs w:val="false"/>
           <w:lang w:val="fr-CH"/>
         </w:rPr>
-        <w:t>f</w:t>
-      </w:r>
-      <w:r>
-        <w:rPr>
-          <w:i w:val="false"/>
-          <w:iCs w:val="false"/>
-          <w:lang w:val="fr-CH"/>
-        </w:rPr>
-        <w:t xml:space="preserve">ichier GraphML contenant un extrait de l’interactome de </w:t>
+        <w:t xml:space="preserve">fichier GraphML contenant un extrait de l’interactome de </w:t>
       </w:r>
       <w:r>
         <w:rPr>
@@ -961,15 +855,7 @@
           <w:iCs w:val="false"/>
           <w:lang w:val="fr-CH"/>
         </w:rPr>
-        <w:t>f</w:t>
-      </w:r>
-      <w:r>
-        <w:rPr>
-          <w:i w:val="false"/>
-          <w:iCs w:val="false"/>
-          <w:lang w:val="fr-CH"/>
-        </w:rPr>
-        <w:t xml:space="preserve">ichier </w:t>
+        <w:t xml:space="preserve">fichier </w:t>
       </w:r>
       <w:r>
         <w:rPr>
@@ -1011,15 +897,7 @@
           <w:iCs w:val="false"/>
           <w:lang w:val="fr-CH"/>
         </w:rPr>
-        <w:t>f</w:t>
-      </w:r>
-      <w:r>
-        <w:rPr>
-          <w:i w:val="false"/>
-          <w:iCs w:val="false"/>
-          <w:lang w:val="fr-CH"/>
-        </w:rPr>
-        <w:t>ichier TSV contenant un exemple d’interactome utilisé lors du premier projet VisuDNA .</w:t>
+        <w:t>fichier TSV contenant un exemple d’interactome utilisé lors du premier projet VisuDNA .</w:t>
       </w:r>
     </w:p>
     <w:p>
@@ -1047,7 +925,15 @@
           <w:iCs w:val="false"/>
           <w:lang w:val="fr-CH"/>
         </w:rPr>
-        <w:t>f</w:t>
+        <w:t xml:space="preserve">fichiers </w:t>
+      </w:r>
+      <w:r>
+        <w:rPr>
+          <w:i/>
+          <w:iCs/>
+          <w:lang w:val="fr-CH"/>
+        </w:rPr>
+        <w:t>tlpx</w:t>
       </w:r>
       <w:r>
         <w:rPr>
@@ -1055,31 +941,7 @@
           <w:iCs w:val="false"/>
           <w:lang w:val="fr-CH"/>
         </w:rPr>
-        <w:t xml:space="preserve">ichiers </w:t>
-      </w:r>
-      <w:r>
-        <w:rPr>
-          <w:i/>
-          <w:iCs/>
-          <w:lang w:val="fr-CH"/>
-        </w:rPr>
-        <w:t>tlpx</w:t>
-      </w:r>
-      <w:r>
-        <w:rPr>
-          <w:i w:val="false"/>
-          <w:iCs w:val="false"/>
-          <w:lang w:val="fr-CH"/>
-        </w:rPr>
-        <w:t xml:space="preserve"> contenant des sauvegardes </w:t>
-      </w:r>
-      <w:r>
-        <w:rPr>
-          <w:i w:val="false"/>
-          <w:iCs w:val="false"/>
-          <w:lang w:val="fr-CH"/>
-        </w:rPr>
-        <w:t xml:space="preserve">d’un projet </w:t>
+        <w:t xml:space="preserve"> contenant des sauvegardes d’un projet </w:t>
       </w:r>
       <w:r>
         <w:rPr>
@@ -1138,7 +1000,7 @@
         <w:widowControl/>
         <w:numPr>
           <w:ilvl w:val="0"/>
-          <w:numId w:val="5"/>
+          <w:numId w:val="10"/>
         </w:numPr>
         <w:tabs>
           <w:tab w:val="left" w:pos="367" w:leader="none"/>
@@ -1155,11 +1017,7 @@
       <w:bookmarkEnd w:id="5"/>
       <w:r>
         <w:rPr/>
-        <w:t>R</w:t>
-      </w:r>
-      <w:r>
-        <w:rPr/>
-        <w:t>épertoire demo-img</w:t>
+        <w:t>Répertoire demo-img</w:t>
       </w:r>
     </w:p>
     <w:p>
@@ -1189,7 +1047,7 @@
         <w:widowControl/>
         <w:numPr>
           <w:ilvl w:val="0"/>
-          <w:numId w:val="5"/>
+          <w:numId w:val="10"/>
         </w:numPr>
         <w:tabs>
           <w:tab w:val="left" w:pos="367" w:leader="none"/>
@@ -1208,13 +1066,7 @@
         <w:rPr>
           <w:lang w:val="fr-CH"/>
         </w:rPr>
-        <w:t>R</w:t>
-      </w:r>
-      <w:r>
-        <w:rPr>
-          <w:lang w:val="fr-CH"/>
-        </w:rPr>
-        <w:t xml:space="preserve">épertoire </w:t>
+        <w:t xml:space="preserve">Répertoire </w:t>
       </w:r>
       <w:r>
         <w:rPr>
@@ -1260,23 +1112,7 @@
           <w:iCs w:val="false"/>
           <w:lang w:val="fr-CH"/>
         </w:rPr>
-        <w:t>: cont</w:t>
-      </w:r>
-      <w:r>
-        <w:rPr>
-          <w:i w:val="false"/>
-          <w:iCs w:val="false"/>
-          <w:lang w:val="fr-CH"/>
-        </w:rPr>
-        <w:t>i</w:t>
-      </w:r>
-      <w:r>
-        <w:rPr>
-          <w:i w:val="false"/>
-          <w:iCs w:val="false"/>
-          <w:lang w:val="fr-CH"/>
-        </w:rPr>
-        <w:t>ent la dernière version du cahier des charges ainsi que les sources Latex de celui-ci.</w:t>
+        <w:t>: contient la dernière version du cahier des charges ainsi que les sources Latex de celui-ci.</w:t>
       </w:r>
     </w:p>
     <w:p>
@@ -1302,23 +1138,7 @@
           <w:iCs w:val="false"/>
           <w:lang w:val="fr-CH"/>
         </w:rPr>
-        <w:t>contient les 11 fiches descriptives cré</w:t>
-      </w:r>
-      <w:r>
-        <w:rPr>
-          <w:i w:val="false"/>
-          <w:iCs w:val="false"/>
-          <w:lang w:val="fr-CH"/>
-        </w:rPr>
-        <w:t>ées</w:t>
-      </w:r>
-      <w:r>
-        <w:rPr>
-          <w:i w:val="false"/>
-          <w:iCs w:val="false"/>
-          <w:lang w:val="fr-CH"/>
-        </w:rPr>
-        <w:t xml:space="preserve"> durant la phase d’analyse du projet.</w:t>
+        <w:t>contient les 11 fiches descriptives créées durant la phase d’analyse du projet.</w:t>
       </w:r>
     </w:p>
     <w:p>
@@ -1360,39 +1180,7 @@
           <w:iCs w:val="false"/>
           <w:lang w:val="fr-CH"/>
         </w:rPr>
-        <w:t xml:space="preserve"> </w:t>
-      </w:r>
-      <w:r>
-        <w:rPr>
-          <w:i w:val="false"/>
-          <w:iCs w:val="false"/>
-          <w:lang w:val="fr-CH"/>
-        </w:rPr>
-        <w:t>de la</w:t>
-      </w:r>
-      <w:r>
-        <w:rPr>
-          <w:i w:val="false"/>
-          <w:iCs w:val="false"/>
-          <w:lang w:val="fr-CH"/>
-        </w:rPr>
-        <w:t xml:space="preserve"> présentation intermédiaire des projets de semestre ainsi que les images utilisées </w:t>
-      </w:r>
-      <w:r>
-        <w:rPr>
-          <w:i w:val="false"/>
-          <w:iCs w:val="false"/>
-          <w:lang w:val="fr-CH"/>
-        </w:rPr>
-        <w:t>dans cette présentation</w:t>
-      </w:r>
-      <w:r>
-        <w:rPr>
-          <w:i w:val="false"/>
-          <w:iCs w:val="false"/>
-          <w:lang w:val="fr-CH"/>
-        </w:rPr>
-        <w:t>.</w:t>
+        <w:t xml:space="preserve"> de la présentation intermédiaire des projets de semestre ainsi que les images utilisées dans cette présentation.</w:t>
       </w:r>
     </w:p>
     <w:p>
@@ -1418,55 +1206,7 @@
           <w:iCs w:val="false"/>
           <w:lang w:val="fr-CH"/>
         </w:rPr>
-        <w:t>contient les versions PDF des PVs créés durant le projet ainsi que deux modèle</w:t>
-      </w:r>
-      <w:r>
-        <w:rPr>
-          <w:i w:val="false"/>
-          <w:iCs w:val="false"/>
-          <w:lang w:val="fr-CH"/>
-        </w:rPr>
-        <w:t>s</w:t>
-      </w:r>
-      <w:r>
-        <w:rPr>
-          <w:i w:val="false"/>
-          <w:iCs w:val="false"/>
-          <w:lang w:val="fr-CH"/>
-        </w:rPr>
-        <w:t xml:space="preserve"> de PV au</w:t>
-      </w:r>
-      <w:r>
-        <w:rPr>
-          <w:i w:val="false"/>
-          <w:iCs w:val="false"/>
-          <w:lang w:val="fr-CH"/>
-        </w:rPr>
-        <w:t>x</w:t>
-      </w:r>
-      <w:r>
-        <w:rPr>
-          <w:i w:val="false"/>
-          <w:iCs w:val="false"/>
-          <w:lang w:val="fr-CH"/>
-        </w:rPr>
-        <w:t xml:space="preserve"> format</w:t>
-      </w:r>
-      <w:r>
-        <w:rPr>
-          <w:i w:val="false"/>
-          <w:iCs w:val="false"/>
-          <w:lang w:val="fr-CH"/>
-        </w:rPr>
-        <w:t>s</w:t>
-      </w:r>
-      <w:r>
-        <w:rPr>
-          <w:i w:val="false"/>
-          <w:iCs w:val="false"/>
-          <w:lang w:val="fr-CH"/>
-        </w:rPr>
-        <w:t xml:space="preserve"> </w:t>
+        <w:t xml:space="preserve">contient les versions PDF des PVs créés durant le projet ainsi que deux modèles de PV aux formats </w:t>
       </w:r>
       <w:r>
         <w:rPr>
@@ -1524,7 +1264,15 @@
           <w:iCs w:val="false"/>
           <w:lang w:val="fr-CH"/>
         </w:rPr>
-        <w:t xml:space="preserve">contient </w:t>
+        <w:t xml:space="preserve">contient un document résumant ce qui avait été réalisé durant le projet </w:t>
+      </w:r>
+      <w:r>
+        <w:rPr>
+          <w:i/>
+          <w:iCs/>
+          <w:lang w:val="fr-CH"/>
+        </w:rPr>
+        <w:t>VisuDNA</w:t>
       </w:r>
       <w:r>
         <w:rPr>
@@ -1532,7 +1280,15 @@
           <w:iCs w:val="false"/>
           <w:lang w:val="fr-CH"/>
         </w:rPr>
-        <w:t>un</w:t>
+        <w:t xml:space="preserve"> (premier du nom) ainsi que les sources </w:t>
+      </w:r>
+      <w:r>
+        <w:rPr>
+          <w:i/>
+          <w:iCs/>
+          <w:lang w:val="fr-CH"/>
+        </w:rPr>
+        <w:t xml:space="preserve">Latex </w:t>
       </w:r>
       <w:r>
         <w:rPr>
@@ -1540,87 +1296,7 @@
           <w:iCs w:val="false"/>
           <w:lang w:val="fr-CH"/>
         </w:rPr>
-        <w:t xml:space="preserve"> document résumant ce qui avait été </w:t>
-      </w:r>
-      <w:r>
-        <w:rPr>
-          <w:i w:val="false"/>
-          <w:iCs w:val="false"/>
-          <w:lang w:val="fr-CH"/>
-        </w:rPr>
-        <w:t>réalisé</w:t>
-      </w:r>
-      <w:r>
-        <w:rPr>
-          <w:i w:val="false"/>
-          <w:iCs w:val="false"/>
-          <w:lang w:val="fr-CH"/>
-        </w:rPr>
-        <w:t xml:space="preserve"> d</w:t>
-      </w:r>
-      <w:r>
-        <w:rPr>
-          <w:i w:val="false"/>
-          <w:iCs w:val="false"/>
-          <w:lang w:val="fr-CH"/>
-        </w:rPr>
-        <w:t>urant</w:t>
-      </w:r>
-      <w:r>
-        <w:rPr>
-          <w:i w:val="false"/>
-          <w:iCs w:val="false"/>
-          <w:lang w:val="fr-CH"/>
-        </w:rPr>
-        <w:t xml:space="preserve"> le projet </w:t>
-      </w:r>
-      <w:r>
-        <w:rPr>
-          <w:i/>
-          <w:iCs/>
-          <w:lang w:val="fr-CH"/>
-        </w:rPr>
-        <w:t>VisuDNA</w:t>
-      </w:r>
-      <w:r>
-        <w:rPr>
-          <w:i w:val="false"/>
-          <w:iCs w:val="false"/>
-          <w:lang w:val="fr-CH"/>
-        </w:rPr>
-        <w:t xml:space="preserve"> (premier du nom) </w:t>
-      </w:r>
-      <w:r>
-        <w:rPr>
-          <w:i w:val="false"/>
-          <w:iCs w:val="false"/>
-          <w:lang w:val="fr-CH"/>
-        </w:rPr>
-        <w:t xml:space="preserve">ainsi que les sources </w:t>
-      </w:r>
-      <w:r>
-        <w:rPr>
-          <w:i/>
-          <w:iCs/>
-          <w:lang w:val="fr-CH"/>
-        </w:rPr>
-        <w:t xml:space="preserve">Latex </w:t>
-      </w:r>
-      <w:r>
-        <w:rPr>
-          <w:i w:val="false"/>
-          <w:iCs w:val="false"/>
-          <w:lang w:val="fr-CH"/>
-        </w:rPr>
-        <w:t>de ce document</w:t>
-      </w:r>
-      <w:r>
-        <w:rPr>
-          <w:i w:val="false"/>
-          <w:iCs w:val="false"/>
-          <w:lang w:val="fr-CH"/>
-        </w:rPr>
-        <w:t>.</w:t>
+        <w:t>de ce document.</w:t>
       </w:r>
     </w:p>
     <w:p>
@@ -1646,31 +1322,7 @@
           <w:iCs w:val="false"/>
           <w:lang w:val="fr-CH"/>
         </w:rPr>
-        <w:t xml:space="preserve">contient </w:t>
-      </w:r>
-      <w:r>
-        <w:rPr>
-          <w:i w:val="false"/>
-          <w:iCs w:val="false"/>
-          <w:lang w:val="fr-CH"/>
-        </w:rPr>
-        <w:t xml:space="preserve">différentes version du UseCase de l’application dont </w:t>
-      </w:r>
-      <w:r>
-        <w:rPr>
-          <w:i w:val="false"/>
-          <w:iCs w:val="false"/>
-          <w:lang w:val="fr-CH"/>
-        </w:rPr>
-        <w:t xml:space="preserve">des </w:t>
-      </w:r>
-      <w:r>
-        <w:rPr>
-          <w:i w:val="false"/>
-          <w:iCs w:val="false"/>
-          <w:lang w:val="fr-CH"/>
-        </w:rPr>
-        <w:t>fichiers</w:t>
+        <w:t>contient différentes version du UseCase de l’application dont des fichiers</w:t>
       </w:r>
       <w:r>
         <w:rPr>
@@ -1712,15 +1364,7 @@
           <w:iCs w:val="false"/>
           <w:lang w:val="fr-CH"/>
         </w:rPr>
-        <w:t xml:space="preserve"> contient </w:t>
-      </w:r>
-      <w:r>
-        <w:rPr>
-          <w:i w:val="false"/>
-          <w:iCs w:val="false"/>
-          <w:lang w:val="fr-CH"/>
-        </w:rPr>
-        <w:t xml:space="preserve">un planning sous forme de diagramme de Gantt créer avec </w:t>
+        <w:t xml:space="preserve"> contient un planning sous forme de diagramme de Gantt créer avec </w:t>
       </w:r>
       <w:r>
         <w:rPr>
@@ -1774,19 +1418,7 @@
         <w:rPr>
           <w:lang w:val="fr-CH"/>
         </w:rPr>
-        <w:t xml:space="preserve"> explique le contenu du repository ; </w:t>
-      </w:r>
-      <w:r>
-        <w:rPr>
-          <w:lang w:val="fr-CH"/>
-        </w:rPr>
-        <w:t>présent aux formats PDF et DOCX</w:t>
-      </w:r>
-      <w:r>
-        <w:rPr>
-          <w:lang w:val="fr-CH"/>
-        </w:rPr>
-        <w:t xml:space="preserve">. </w:t>
+        <w:t xml:space="preserve"> explique le contenu du repository ; présent aux formats PDF et DOCX. </w:t>
       </w:r>
     </w:p>
     <w:p>
@@ -1840,23 +1472,7 @@
           <w:iCs w:val="false"/>
           <w:lang w:val="fr-CH"/>
         </w:rPr>
-        <w:t xml:space="preserve"> définit les critères de sélection de l’outil le plus adapté. Cette comparaison est </w:t>
-      </w:r>
-      <w:r>
-        <w:rPr>
-          <w:i w:val="false"/>
-          <w:iCs w:val="false"/>
-          <w:lang w:val="fr-CH"/>
-        </w:rPr>
-        <w:t>reprise</w:t>
-      </w:r>
-      <w:r>
-        <w:rPr>
-          <w:i w:val="false"/>
-          <w:iCs w:val="false"/>
-          <w:lang w:val="fr-CH"/>
-        </w:rPr>
-        <w:t xml:space="preserve"> dans </w:t>
+        <w:t xml:space="preserve"> définit les critères de sélection de l’outil le plus adapté. Cette comparaison est reprise dans </w:t>
       </w:r>
       <w:r>
         <w:rPr>
@@ -1864,15 +1480,7 @@
           <w:iCs/>
           <w:lang w:val="fr-CH"/>
         </w:rPr>
-        <w:t>s</w:t>
-      </w:r>
-      <w:r>
-        <w:rPr>
-          <w:i/>
-          <w:iCs/>
-          <w:lang w:val="fr-CH"/>
-        </w:rPr>
-        <w:t>tate_of_the_art.docx</w:t>
+        <w:t>state_of_the_art.docx</w:t>
       </w:r>
       <w:r>
         <w:rPr>
@@ -1908,7 +1516,11 @@
         </w:rPr>
       </w:pPr>
       <w:r>
-        <w:rPr/>
+        <w:rPr>
+          <w:i w:val="false"/>
+          <w:iCs w:val="false"/>
+          <w:lang w:val="fr-CH"/>
+        </w:rPr>
       </w:r>
     </w:p>
     <w:p>
@@ -1919,7 +1531,7 @@
         <w:widowControl/>
         <w:numPr>
           <w:ilvl w:val="0"/>
-          <w:numId w:val="5"/>
+          <w:numId w:val="10"/>
         </w:numPr>
         <w:tabs>
           <w:tab w:val="left" w:pos="367" w:leader="none"/>
@@ -1941,8 +1553,21 @@
           <w:iCs w:val="false"/>
           <w:lang w:val="fr-CH"/>
         </w:rPr>
-        <w:t>R</w:t>
-      </w:r>
+        <w:t>Répertoire</w:t>
+      </w:r>
+      <w:r>
+        <w:rPr>
+          <w:rStyle w:val="Emphasis"/>
+          <w:lang w:val="fr-CH"/>
+        </w:rPr>
+        <w:t xml:space="preserve"> sources</w:t>
+      </w:r>
+    </w:p>
+    <w:p>
+      <w:pPr>
+        <w:pStyle w:val="Normal"/>
+        <w:rPr/>
+      </w:pPr>
       <w:r>
         <w:rPr>
           <w:rStyle w:val="Emphasis"/>
@@ -1950,47 +1575,7 @@
           <w:iCs w:val="false"/>
           <w:lang w:val="fr-CH"/>
         </w:rPr>
-        <w:t>épertoire</w:t>
-      </w:r>
-      <w:r>
-        <w:rPr>
-          <w:rStyle w:val="Emphasis"/>
-          <w:lang w:val="fr-CH"/>
-        </w:rPr>
-        <w:t xml:space="preserve"> sources</w:t>
-      </w:r>
-    </w:p>
-    <w:p>
-      <w:pPr>
-        <w:pStyle w:val="Normal"/>
-        <w:rPr/>
-      </w:pPr>
-      <w:r>
-        <w:rPr>
-          <w:rStyle w:val="Emphasis"/>
-          <w:i w:val="false"/>
-          <w:iCs w:val="false"/>
-          <w:lang w:val="fr-CH"/>
-        </w:rPr>
-        <w:t xml:space="preserve">Ce répertoire contient le code source des plugins développés pour Tulip. </w:t>
-      </w:r>
-      <w:r>
-        <w:rPr>
-          <w:rStyle w:val="Emphasis"/>
-          <w:i w:val="false"/>
-          <w:iCs w:val="false"/>
-          <w:lang w:val="fr-CH"/>
-        </w:rPr>
-        <w:t>Ils sont</w:t>
-      </w:r>
-      <w:r>
-        <w:rPr>
-          <w:rStyle w:val="Emphasis"/>
-          <w:i w:val="false"/>
-          <w:iCs w:val="false"/>
-          <w:lang w:val="fr-CH"/>
-        </w:rPr>
-        <w:t xml:space="preserve"> créant un lient symbolique depuis les fichiers python présents et le répertoire d’installation de </w:t>
+        <w:t xml:space="preserve">Ce répertoire contient le code source des plugins développés pour Tulip. Ils sont créant un lient symbolique depuis les fichiers python présents et le répertoire d’installation de </w:t>
       </w:r>
       <w:r>
         <w:rPr>
@@ -2120,15 +1705,7 @@
           <w:i/>
           <w:iCs/>
         </w:rPr>
-        <w:t>SelectRelated</w:t>
-      </w:r>
-      <w:r>
-        <w:rPr>
-          <w:rStyle w:val="Emphasis"/>
-          <w:i/>
-          <w:iCs/>
-        </w:rPr>
-        <w:t>.py :</w:t>
+        <w:t>SelectRelated.py :</w:t>
       </w:r>
       <w:r>
         <w:rPr>
@@ -2180,7 +1757,7 @@
         <w:widowControl/>
         <w:numPr>
           <w:ilvl w:val="0"/>
-          <w:numId w:val="5"/>
+          <w:numId w:val="10"/>
         </w:numPr>
         <w:tabs>
           <w:tab w:val="left" w:pos="367" w:leader="none"/>
@@ -2202,16 +1779,7 @@
           <w:iCs w:val="false"/>
           <w:lang w:val="fr-CH"/>
         </w:rPr>
-        <w:t>R</w:t>
-      </w:r>
-      <w:r>
-        <w:rPr>
-          <w:rStyle w:val="Emphasis"/>
-          <w:i w:val="false"/>
-          <w:iCs w:val="false"/>
-          <w:lang w:val="fr-CH"/>
-        </w:rPr>
-        <w:t>épertoire</w:t>
+        <w:t>Répertoire</w:t>
       </w:r>
       <w:r>
         <w:rPr>
@@ -2239,19 +1807,7 @@
         <w:rPr>
           <w:lang w:val="fr-CH"/>
         </w:rPr>
-        <w:t xml:space="preserve">Ce répertoire contient ce qui a été fait lors du </w:t>
-      </w:r>
-      <w:r>
-        <w:rPr>
-          <w:lang w:val="fr-CH"/>
-        </w:rPr>
-        <w:t>premier</w:t>
-      </w:r>
-      <w:r>
-        <w:rPr>
-          <w:lang w:val="fr-CH"/>
-        </w:rPr>
-        <w:t xml:space="preserve"> projet </w:t>
+        <w:t xml:space="preserve">Ce répertoire contient ce qui a été fait lors du premier projet </w:t>
       </w:r>
       <w:r>
         <w:rPr>
@@ -2271,11 +1827,7 @@
       <w:bookmarkEnd w:id="13"/>
       <w:r>
         <w:rPr/>
-        <w:t>Sous-répertoire</w:t>
-      </w:r>
-      <w:r>
-        <w:rPr/>
-        <w:t>s</w:t>
+        <w:t>Sous-répertoires</w:t>
       </w:r>
     </w:p>
     <w:p>
@@ -2457,12 +2009,7 @@
     <w:p>
       <w:pPr>
         <w:pStyle w:val="Normal"/>
-        <w:rPr>
-          <w:i w:val="false"/>
-          <w:i w:val="false"/>
-          <w:iCs w:val="false"/>
-          <w:lang w:val="fr-CH"/>
-        </w:rPr>
+        <w:rPr/>
       </w:pPr>
       <w:r>
         <w:rPr/>
@@ -3115,7 +2662,6 @@
         </w:tabs>
         <w:ind w:left="720" w:hanging="360"/>
       </w:pPr>
-      <w:rPr/>
     </w:lvl>
     <w:lvl w:ilvl="1">
       <w:start w:val="1"/>
@@ -3128,7 +2674,6 @@
         </w:tabs>
         <w:ind w:left="1080" w:hanging="360"/>
       </w:pPr>
-      <w:rPr/>
     </w:lvl>
     <w:lvl w:ilvl="2">
       <w:start w:val="1"/>
@@ -3141,7 +2686,6 @@
         </w:tabs>
         <w:ind w:left="1440" w:hanging="360"/>
       </w:pPr>
-      <w:rPr/>
     </w:lvl>
     <w:lvl w:ilvl="3">
       <w:start w:val="1"/>
@@ -3154,7 +2698,6 @@
         </w:tabs>
         <w:ind w:left="1800" w:hanging="360"/>
       </w:pPr>
-      <w:rPr/>
     </w:lvl>
     <w:lvl w:ilvl="4">
       <w:start w:val="1"/>
@@ -3167,7 +2710,6 @@
         </w:tabs>
         <w:ind w:left="2160" w:hanging="360"/>
       </w:pPr>
-      <w:rPr/>
     </w:lvl>
     <w:lvl w:ilvl="5">
       <w:start w:val="1"/>
@@ -3180,7 +2722,6 @@
         </w:tabs>
         <w:ind w:left="2520" w:hanging="360"/>
       </w:pPr>
-      <w:rPr/>
     </w:lvl>
     <w:lvl w:ilvl="6">
       <w:start w:val="1"/>
@@ -3193,7 +2734,6 @@
         </w:tabs>
         <w:ind w:left="2880" w:hanging="360"/>
       </w:pPr>
-      <w:rPr/>
     </w:lvl>
     <w:lvl w:ilvl="7">
       <w:start w:val="1"/>
@@ -3206,7 +2746,6 @@
         </w:tabs>
         <w:ind w:left="3240" w:hanging="360"/>
       </w:pPr>
-      <w:rPr/>
     </w:lvl>
     <w:lvl w:ilvl="8">
       <w:start w:val="1"/>
@@ -3219,7 +2758,6 @@
         </w:tabs>
         <w:ind w:left="3600" w:hanging="360"/>
       </w:pPr>
-      <w:rPr/>
     </w:lvl>
   </w:abstractNum>
   <w:abstractNum w:abstractNumId="6">
@@ -3749,6 +3287,116 @@
       <w:lvlJc w:val="left"/>
       <w:pPr>
         <w:ind w:left="0" w:hanging="0"/>
+      </w:pPr>
+    </w:lvl>
+  </w:abstractNum>
+  <w:abstractNum w:abstractNumId="10">
+    <w:lvl w:ilvl="0">
+      <w:start w:val="1"/>
+      <w:numFmt w:val="decimal"/>
+      <w:lvlText w:val="%1."/>
+      <w:lvlJc w:val="left"/>
+      <w:pPr>
+        <w:tabs>
+          <w:tab w:val="num" w:pos="720"/>
+        </w:tabs>
+        <w:ind w:left="720" w:hanging="360"/>
+      </w:pPr>
+    </w:lvl>
+    <w:lvl w:ilvl="1">
+      <w:start w:val="1"/>
+      <w:numFmt w:val="decimal"/>
+      <w:lvlText w:val="%2."/>
+      <w:lvlJc w:val="left"/>
+      <w:pPr>
+        <w:tabs>
+          <w:tab w:val="num" w:pos="1080"/>
+        </w:tabs>
+        <w:ind w:left="1080" w:hanging="360"/>
+      </w:pPr>
+    </w:lvl>
+    <w:lvl w:ilvl="2">
+      <w:start w:val="1"/>
+      <w:numFmt w:val="decimal"/>
+      <w:lvlText w:val="%3."/>
+      <w:lvlJc w:val="left"/>
+      <w:pPr>
+        <w:tabs>
+          <w:tab w:val="num" w:pos="1440"/>
+        </w:tabs>
+        <w:ind w:left="1440" w:hanging="360"/>
+      </w:pPr>
+    </w:lvl>
+    <w:lvl w:ilvl="3">
+      <w:start w:val="1"/>
+      <w:numFmt w:val="decimal"/>
+      <w:lvlText w:val="%4."/>
+      <w:lvlJc w:val="left"/>
+      <w:pPr>
+        <w:tabs>
+          <w:tab w:val="num" w:pos="1800"/>
+        </w:tabs>
+        <w:ind w:left="1800" w:hanging="360"/>
+      </w:pPr>
+    </w:lvl>
+    <w:lvl w:ilvl="4">
+      <w:start w:val="1"/>
+      <w:numFmt w:val="decimal"/>
+      <w:lvlText w:val="%5."/>
+      <w:lvlJc w:val="left"/>
+      <w:pPr>
+        <w:tabs>
+          <w:tab w:val="num" w:pos="2160"/>
+        </w:tabs>
+        <w:ind w:left="2160" w:hanging="360"/>
+      </w:pPr>
+    </w:lvl>
+    <w:lvl w:ilvl="5">
+      <w:start w:val="1"/>
+      <w:numFmt w:val="decimal"/>
+      <w:lvlText w:val="%6."/>
+      <w:lvlJc w:val="left"/>
+      <w:pPr>
+        <w:tabs>
+          <w:tab w:val="num" w:pos="2520"/>
+        </w:tabs>
+        <w:ind w:left="2520" w:hanging="360"/>
+      </w:pPr>
+    </w:lvl>
+    <w:lvl w:ilvl="6">
+      <w:start w:val="1"/>
+      <w:numFmt w:val="decimal"/>
+      <w:lvlText w:val="%7."/>
+      <w:lvlJc w:val="left"/>
+      <w:pPr>
+        <w:tabs>
+          <w:tab w:val="num" w:pos="2880"/>
+        </w:tabs>
+        <w:ind w:left="2880" w:hanging="360"/>
+      </w:pPr>
+    </w:lvl>
+    <w:lvl w:ilvl="7">
+      <w:start w:val="1"/>
+      <w:numFmt w:val="decimal"/>
+      <w:lvlText w:val="%8."/>
+      <w:lvlJc w:val="left"/>
+      <w:pPr>
+        <w:tabs>
+          <w:tab w:val="num" w:pos="3240"/>
+        </w:tabs>
+        <w:ind w:left="3240" w:hanging="360"/>
+      </w:pPr>
+    </w:lvl>
+    <w:lvl w:ilvl="8">
+      <w:start w:val="1"/>
+      <w:numFmt w:val="decimal"/>
+      <w:lvlText w:val="%9."/>
+      <w:lvlJc w:val="left"/>
+      <w:pPr>
+        <w:tabs>
+          <w:tab w:val="num" w:pos="3600"/>
+        </w:tabs>
+        <w:ind w:left="3600" w:hanging="360"/>
       </w:pPr>
     </w:lvl>
   </w:abstractNum>
@@ -3778,6 +3426,9 @@
   </w:num>
   <w:num w:numId="9">
     <w:abstractNumId w:val="9"/>
+  </w:num>
+  <w:num w:numId="10">
+    <w:abstractNumId w:val="10"/>
   </w:num>
 </w:numbering>
 </file>
@@ -4200,6 +3851,7 @@
       <w:keepLines/>
       <w:bidi w:val="0"/>
       <w:ind w:hanging="0"/>
+      <w:jc w:val="left"/>
       <w:outlineLvl w:val="0"/>
     </w:pPr>
     <w:rPr>
@@ -4221,6 +3873,7 @@
       <w:keepLines/>
       <w:bidi w:val="0"/>
       <w:ind w:hanging="0"/>
+      <w:jc w:val="left"/>
       <w:outlineLvl w:val="1"/>
     </w:pPr>
     <w:rPr>
@@ -4813,6 +4466,447 @@
     <w:name w:val="Index Link"/>
     <w:qFormat/>
     <w:rPr/>
+  </w:style>
+  <w:style w:type="character" w:styleId="ListLabel1">
+    <w:name w:val="ListLabel 1"/>
+    <w:qFormat/>
+    <w:rPr>
+      <w:rFonts w:cs="OpenSymbol"/>
+    </w:rPr>
+  </w:style>
+  <w:style w:type="character" w:styleId="ListLabel2">
+    <w:name w:val="ListLabel 2"/>
+    <w:qFormat/>
+    <w:rPr>
+      <w:rFonts w:cs="OpenSymbol"/>
+    </w:rPr>
+  </w:style>
+  <w:style w:type="character" w:styleId="ListLabel3">
+    <w:name w:val="ListLabel 3"/>
+    <w:qFormat/>
+    <w:rPr>
+      <w:rFonts w:cs="OpenSymbol"/>
+    </w:rPr>
+  </w:style>
+  <w:style w:type="character" w:styleId="ListLabel4">
+    <w:name w:val="ListLabel 4"/>
+    <w:qFormat/>
+    <w:rPr>
+      <w:rFonts w:cs="OpenSymbol"/>
+    </w:rPr>
+  </w:style>
+  <w:style w:type="character" w:styleId="ListLabel5">
+    <w:name w:val="ListLabel 5"/>
+    <w:qFormat/>
+    <w:rPr>
+      <w:rFonts w:cs="OpenSymbol"/>
+    </w:rPr>
+  </w:style>
+  <w:style w:type="character" w:styleId="ListLabel6">
+    <w:name w:val="ListLabel 6"/>
+    <w:qFormat/>
+    <w:rPr>
+      <w:rFonts w:cs="OpenSymbol"/>
+    </w:rPr>
+  </w:style>
+  <w:style w:type="character" w:styleId="ListLabel7">
+    <w:name w:val="ListLabel 7"/>
+    <w:qFormat/>
+    <w:rPr>
+      <w:rFonts w:cs="OpenSymbol"/>
+    </w:rPr>
+  </w:style>
+  <w:style w:type="character" w:styleId="ListLabel8">
+    <w:name w:val="ListLabel 8"/>
+    <w:qFormat/>
+    <w:rPr>
+      <w:rFonts w:cs="OpenSymbol"/>
+    </w:rPr>
+  </w:style>
+  <w:style w:type="character" w:styleId="ListLabel9">
+    <w:name w:val="ListLabel 9"/>
+    <w:qFormat/>
+    <w:rPr>
+      <w:rFonts w:cs="OpenSymbol"/>
+    </w:rPr>
+  </w:style>
+  <w:style w:type="character" w:styleId="ListLabel10">
+    <w:name w:val="ListLabel 10"/>
+    <w:qFormat/>
+    <w:rPr>
+      <w:rFonts w:cs="OpenSymbol"/>
+    </w:rPr>
+  </w:style>
+  <w:style w:type="character" w:styleId="ListLabel11">
+    <w:name w:val="ListLabel 11"/>
+    <w:qFormat/>
+    <w:rPr>
+      <w:rFonts w:cs="OpenSymbol"/>
+    </w:rPr>
+  </w:style>
+  <w:style w:type="character" w:styleId="ListLabel12">
+    <w:name w:val="ListLabel 12"/>
+    <w:qFormat/>
+    <w:rPr>
+      <w:rFonts w:cs="OpenSymbol"/>
+    </w:rPr>
+  </w:style>
+  <w:style w:type="character" w:styleId="ListLabel13">
+    <w:name w:val="ListLabel 13"/>
+    <w:qFormat/>
+    <w:rPr>
+      <w:rFonts w:cs="OpenSymbol"/>
+    </w:rPr>
+  </w:style>
+  <w:style w:type="character" w:styleId="ListLabel14">
+    <w:name w:val="ListLabel 14"/>
+    <w:qFormat/>
+    <w:rPr>
+      <w:rFonts w:cs="OpenSymbol"/>
+    </w:rPr>
+  </w:style>
+  <w:style w:type="character" w:styleId="ListLabel15">
+    <w:name w:val="ListLabel 15"/>
+    <w:qFormat/>
+    <w:rPr>
+      <w:rFonts w:cs="OpenSymbol"/>
+    </w:rPr>
+  </w:style>
+  <w:style w:type="character" w:styleId="ListLabel16">
+    <w:name w:val="ListLabel 16"/>
+    <w:qFormat/>
+    <w:rPr>
+      <w:rFonts w:cs="OpenSymbol"/>
+    </w:rPr>
+  </w:style>
+  <w:style w:type="character" w:styleId="ListLabel17">
+    <w:name w:val="ListLabel 17"/>
+    <w:qFormat/>
+    <w:rPr>
+      <w:rFonts w:cs="OpenSymbol"/>
+    </w:rPr>
+  </w:style>
+  <w:style w:type="character" w:styleId="ListLabel18">
+    <w:name w:val="ListLabel 18"/>
+    <w:qFormat/>
+    <w:rPr>
+      <w:rFonts w:cs="OpenSymbol"/>
+    </w:rPr>
+  </w:style>
+  <w:style w:type="character" w:styleId="ListLabel19">
+    <w:name w:val="ListLabel 19"/>
+    <w:qFormat/>
+    <w:rPr>
+      <w:rFonts w:cs="OpenSymbol"/>
+    </w:rPr>
+  </w:style>
+  <w:style w:type="character" w:styleId="ListLabel20">
+    <w:name w:val="ListLabel 20"/>
+    <w:qFormat/>
+    <w:rPr>
+      <w:rFonts w:cs="OpenSymbol"/>
+    </w:rPr>
+  </w:style>
+  <w:style w:type="character" w:styleId="ListLabel21">
+    <w:name w:val="ListLabel 21"/>
+    <w:qFormat/>
+    <w:rPr>
+      <w:rFonts w:cs="OpenSymbol"/>
+    </w:rPr>
+  </w:style>
+  <w:style w:type="character" w:styleId="ListLabel22">
+    <w:name w:val="ListLabel 22"/>
+    <w:qFormat/>
+    <w:rPr>
+      <w:rFonts w:cs="OpenSymbol"/>
+    </w:rPr>
+  </w:style>
+  <w:style w:type="character" w:styleId="ListLabel23">
+    <w:name w:val="ListLabel 23"/>
+    <w:qFormat/>
+    <w:rPr>
+      <w:rFonts w:cs="OpenSymbol"/>
+    </w:rPr>
+  </w:style>
+  <w:style w:type="character" w:styleId="ListLabel24">
+    <w:name w:val="ListLabel 24"/>
+    <w:qFormat/>
+    <w:rPr>
+      <w:rFonts w:cs="OpenSymbol"/>
+    </w:rPr>
+  </w:style>
+  <w:style w:type="character" w:styleId="ListLabel25">
+    <w:name w:val="ListLabel 25"/>
+    <w:qFormat/>
+    <w:rPr>
+      <w:rFonts w:cs="OpenSymbol"/>
+    </w:rPr>
+  </w:style>
+  <w:style w:type="character" w:styleId="ListLabel26">
+    <w:name w:val="ListLabel 26"/>
+    <w:qFormat/>
+    <w:rPr>
+      <w:rFonts w:cs="OpenSymbol"/>
+    </w:rPr>
+  </w:style>
+  <w:style w:type="character" w:styleId="ListLabel27">
+    <w:name w:val="ListLabel 27"/>
+    <w:qFormat/>
+    <w:rPr>
+      <w:rFonts w:cs="OpenSymbol"/>
+    </w:rPr>
+  </w:style>
+  <w:style w:type="character" w:styleId="ListLabel28">
+    <w:name w:val="ListLabel 28"/>
+    <w:qFormat/>
+    <w:rPr>
+      <w:rFonts w:cs="OpenSymbol"/>
+    </w:rPr>
+  </w:style>
+  <w:style w:type="character" w:styleId="ListLabel29">
+    <w:name w:val="ListLabel 29"/>
+    <w:qFormat/>
+    <w:rPr>
+      <w:rFonts w:cs="OpenSymbol"/>
+    </w:rPr>
+  </w:style>
+  <w:style w:type="character" w:styleId="ListLabel30">
+    <w:name w:val="ListLabel 30"/>
+    <w:qFormat/>
+    <w:rPr>
+      <w:rFonts w:cs="OpenSymbol"/>
+    </w:rPr>
+  </w:style>
+  <w:style w:type="character" w:styleId="ListLabel31">
+    <w:name w:val="ListLabel 31"/>
+    <w:qFormat/>
+    <w:rPr>
+      <w:rFonts w:cs="OpenSymbol"/>
+    </w:rPr>
+  </w:style>
+  <w:style w:type="character" w:styleId="ListLabel32">
+    <w:name w:val="ListLabel 32"/>
+    <w:qFormat/>
+    <w:rPr>
+      <w:rFonts w:cs="OpenSymbol"/>
+    </w:rPr>
+  </w:style>
+  <w:style w:type="character" w:styleId="ListLabel33">
+    <w:name w:val="ListLabel 33"/>
+    <w:qFormat/>
+    <w:rPr>
+      <w:rFonts w:cs="OpenSymbol"/>
+    </w:rPr>
+  </w:style>
+  <w:style w:type="character" w:styleId="ListLabel34">
+    <w:name w:val="ListLabel 34"/>
+    <w:qFormat/>
+    <w:rPr>
+      <w:rFonts w:cs="OpenSymbol"/>
+    </w:rPr>
+  </w:style>
+  <w:style w:type="character" w:styleId="ListLabel35">
+    <w:name w:val="ListLabel 35"/>
+    <w:qFormat/>
+    <w:rPr>
+      <w:rFonts w:cs="OpenSymbol"/>
+    </w:rPr>
+  </w:style>
+  <w:style w:type="character" w:styleId="ListLabel36">
+    <w:name w:val="ListLabel 36"/>
+    <w:qFormat/>
+    <w:rPr>
+      <w:rFonts w:cs="OpenSymbol"/>
+    </w:rPr>
+  </w:style>
+  <w:style w:type="character" w:styleId="ListLabel37">
+    <w:name w:val="ListLabel 37"/>
+    <w:qFormat/>
+    <w:rPr>
+      <w:rFonts w:cs="OpenSymbol"/>
+    </w:rPr>
+  </w:style>
+  <w:style w:type="character" w:styleId="ListLabel38">
+    <w:name w:val="ListLabel 38"/>
+    <w:qFormat/>
+    <w:rPr>
+      <w:rFonts w:cs="OpenSymbol"/>
+    </w:rPr>
+  </w:style>
+  <w:style w:type="character" w:styleId="ListLabel39">
+    <w:name w:val="ListLabel 39"/>
+    <w:qFormat/>
+    <w:rPr>
+      <w:rFonts w:cs="OpenSymbol"/>
+    </w:rPr>
+  </w:style>
+  <w:style w:type="character" w:styleId="ListLabel40">
+    <w:name w:val="ListLabel 40"/>
+    <w:qFormat/>
+    <w:rPr>
+      <w:rFonts w:cs="OpenSymbol"/>
+    </w:rPr>
+  </w:style>
+  <w:style w:type="character" w:styleId="ListLabel41">
+    <w:name w:val="ListLabel 41"/>
+    <w:qFormat/>
+    <w:rPr>
+      <w:rFonts w:cs="OpenSymbol"/>
+    </w:rPr>
+  </w:style>
+  <w:style w:type="character" w:styleId="ListLabel42">
+    <w:name w:val="ListLabel 42"/>
+    <w:qFormat/>
+    <w:rPr>
+      <w:rFonts w:cs="OpenSymbol"/>
+    </w:rPr>
+  </w:style>
+  <w:style w:type="character" w:styleId="ListLabel43">
+    <w:name w:val="ListLabel 43"/>
+    <w:qFormat/>
+    <w:rPr>
+      <w:rFonts w:cs="OpenSymbol"/>
+    </w:rPr>
+  </w:style>
+  <w:style w:type="character" w:styleId="ListLabel44">
+    <w:name w:val="ListLabel 44"/>
+    <w:qFormat/>
+    <w:rPr>
+      <w:rFonts w:cs="OpenSymbol"/>
+    </w:rPr>
+  </w:style>
+  <w:style w:type="character" w:styleId="ListLabel45">
+    <w:name w:val="ListLabel 45"/>
+    <w:qFormat/>
+    <w:rPr>
+      <w:rFonts w:cs="OpenSymbol"/>
+    </w:rPr>
+  </w:style>
+  <w:style w:type="character" w:styleId="ListLabel46">
+    <w:name w:val="ListLabel 46"/>
+    <w:qFormat/>
+    <w:rPr>
+      <w:rFonts w:cs="OpenSymbol"/>
+    </w:rPr>
+  </w:style>
+  <w:style w:type="character" w:styleId="ListLabel47">
+    <w:name w:val="ListLabel 47"/>
+    <w:qFormat/>
+    <w:rPr>
+      <w:rFonts w:cs="OpenSymbol"/>
+    </w:rPr>
+  </w:style>
+  <w:style w:type="character" w:styleId="ListLabel48">
+    <w:name w:val="ListLabel 48"/>
+    <w:qFormat/>
+    <w:rPr>
+      <w:rFonts w:cs="OpenSymbol"/>
+    </w:rPr>
+  </w:style>
+  <w:style w:type="character" w:styleId="ListLabel49">
+    <w:name w:val="ListLabel 49"/>
+    <w:qFormat/>
+    <w:rPr>
+      <w:rFonts w:cs="OpenSymbol"/>
+    </w:rPr>
+  </w:style>
+  <w:style w:type="character" w:styleId="ListLabel50">
+    <w:name w:val="ListLabel 50"/>
+    <w:qFormat/>
+    <w:rPr>
+      <w:rFonts w:cs="OpenSymbol"/>
+    </w:rPr>
+  </w:style>
+  <w:style w:type="character" w:styleId="ListLabel51">
+    <w:name w:val="ListLabel 51"/>
+    <w:qFormat/>
+    <w:rPr>
+      <w:rFonts w:cs="OpenSymbol"/>
+    </w:rPr>
+  </w:style>
+  <w:style w:type="character" w:styleId="ListLabel52">
+    <w:name w:val="ListLabel 52"/>
+    <w:qFormat/>
+    <w:rPr>
+      <w:rFonts w:cs="OpenSymbol"/>
+    </w:rPr>
+  </w:style>
+  <w:style w:type="character" w:styleId="ListLabel53">
+    <w:name w:val="ListLabel 53"/>
+    <w:qFormat/>
+    <w:rPr>
+      <w:rFonts w:cs="OpenSymbol"/>
+    </w:rPr>
+  </w:style>
+  <w:style w:type="character" w:styleId="ListLabel54">
+    <w:name w:val="ListLabel 54"/>
+    <w:qFormat/>
+    <w:rPr>
+      <w:rFonts w:cs="OpenSymbol"/>
+    </w:rPr>
+  </w:style>
+  <w:style w:type="character" w:styleId="ListLabel55">
+    <w:name w:val="ListLabel 55"/>
+    <w:qFormat/>
+    <w:rPr>
+      <w:rFonts w:cs="OpenSymbol"/>
+    </w:rPr>
+  </w:style>
+  <w:style w:type="character" w:styleId="ListLabel56">
+    <w:name w:val="ListLabel 56"/>
+    <w:qFormat/>
+    <w:rPr>
+      <w:rFonts w:cs="OpenSymbol"/>
+    </w:rPr>
+  </w:style>
+  <w:style w:type="character" w:styleId="ListLabel57">
+    <w:name w:val="ListLabel 57"/>
+    <w:qFormat/>
+    <w:rPr>
+      <w:rFonts w:cs="OpenSymbol"/>
+    </w:rPr>
+  </w:style>
+  <w:style w:type="character" w:styleId="ListLabel58">
+    <w:name w:val="ListLabel 58"/>
+    <w:qFormat/>
+    <w:rPr>
+      <w:rFonts w:cs="OpenSymbol"/>
+    </w:rPr>
+  </w:style>
+  <w:style w:type="character" w:styleId="ListLabel59">
+    <w:name w:val="ListLabel 59"/>
+    <w:qFormat/>
+    <w:rPr>
+      <w:rFonts w:cs="OpenSymbol"/>
+    </w:rPr>
+  </w:style>
+  <w:style w:type="character" w:styleId="ListLabel60">
+    <w:name w:val="ListLabel 60"/>
+    <w:qFormat/>
+    <w:rPr>
+      <w:rFonts w:cs="OpenSymbol"/>
+    </w:rPr>
+  </w:style>
+  <w:style w:type="character" w:styleId="ListLabel61">
+    <w:name w:val="ListLabel 61"/>
+    <w:qFormat/>
+    <w:rPr>
+      <w:rFonts w:cs="OpenSymbol"/>
+    </w:rPr>
+  </w:style>
+  <w:style w:type="character" w:styleId="ListLabel62">
+    <w:name w:val="ListLabel 62"/>
+    <w:qFormat/>
+    <w:rPr>
+      <w:rFonts w:cs="OpenSymbol"/>
+    </w:rPr>
+  </w:style>
+  <w:style w:type="character" w:styleId="ListLabel63">
+    <w:name w:val="ListLabel 63"/>
+    <w:qFormat/>
+    <w:rPr>
+      <w:rFonts w:cs="OpenSymbol"/>
+    </w:rPr>
   </w:style>
   <w:style w:type="paragraph" w:styleId="Heading">
     <w:name w:val="Heading"/>
@@ -6023,9 +6117,10 @@
     </w:pPr>
     <w:rPr/>
   </w:style>
-  <w:style w:type="paragraph" w:styleId="ContentsHeading">
+  <w:style w:type="paragraph" w:styleId="TOAHeading1">
     <w:name w:val="TOA Heading"/>
     <w:basedOn w:val="Heading"/>
+    <w:qFormat/>
     <w:pPr/>
     <w:rPr/>
   </w:style>

</xml_diff>